<commit_message>
maj rapport et presentation
</commit_message>
<xml_diff>
--- a/Pr�sentation/Report.docx
+++ b/Pr�sentation/Report.docx
@@ -15355,7 +15355,19 @@
         <w:rPr>
           <w:lang w:val="en-US"/>
         </w:rPr>
-        <w:t>he main difference is that our hand recognition works when the user it at 1 meter aw</w:t>
+        <w:t xml:space="preserve">he main difference is that our hand recognition works when the user </w:t>
+      </w:r>
+      <w:r>
+        <w:rPr>
+          <w:lang w:val="en-US"/>
+        </w:rPr>
+        <w:t xml:space="preserve">is </w:t>
+      </w:r>
+      <w:r>
+        <w:rPr>
+          <w:lang w:val="en-US"/>
+        </w:rPr>
+        <w:t>it at 1 meter aw</w:t>
       </w:r>
       <w:r>
         <w:rPr>
@@ -19626,15 +19638,28 @@
         </w:rPr>
         <w:t xml:space="preserve">Kinect: </w:t>
       </w:r>
-      <w:hyperlink r:id="rId31" w:history="1">
-        <w:r>
-          <w:rPr>
-            <w:rStyle w:val="Lienhypertexte"/>
-            <w:lang w:val="en-US"/>
-          </w:rPr>
-          <w:t>http://en.wikipedia.org/wiki/Kinect</w:t>
-        </w:r>
-      </w:hyperlink>
+      <w:r>
+        <w:fldChar w:fldCharType="begin"/>
+      </w:r>
+      <w:r>
+        <w:rPr>
+          <w:lang w:val="en-US"/>
+        </w:rPr>
+        <w:instrText>HYPERLINK "http://en.wikipedia.org/wiki/Kinect"</w:instrText>
+      </w:r>
+      <w:r>
+        <w:fldChar w:fldCharType="separate"/>
+      </w:r>
+      <w:r>
+        <w:rPr>
+          <w:rStyle w:val="Lienhypertexte"/>
+          <w:lang w:val="en-US"/>
+        </w:rPr>
+        <w:t>http://en.wikipedia.org/wiki/Kinect</w:t>
+      </w:r>
+      <w:r>
+        <w:fldChar w:fldCharType="end"/>
+      </w:r>
     </w:p>
     <w:p>
       <w:pPr>
@@ -19648,15 +19673,28 @@
         </w:rPr>
         <w:t xml:space="preserve">WPF: </w:t>
       </w:r>
-      <w:hyperlink r:id="rId32" w:history="1">
-        <w:r>
-          <w:rPr>
-            <w:rStyle w:val="Lienhypertexte"/>
-            <w:lang w:val="en-US"/>
-          </w:rPr>
-          <w:t>http://www.kirupa.com/blend_wpf/index.htm</w:t>
-        </w:r>
-      </w:hyperlink>
+      <w:r>
+        <w:fldChar w:fldCharType="begin"/>
+      </w:r>
+      <w:r>
+        <w:rPr>
+          <w:lang w:val="en-US"/>
+        </w:rPr>
+        <w:instrText>HYPERLINK "http://www.kirupa.com/blend_wpf/index.htm"</w:instrText>
+      </w:r>
+      <w:r>
+        <w:fldChar w:fldCharType="separate"/>
+      </w:r>
+      <w:r>
+        <w:rPr>
+          <w:rStyle w:val="Lienhypertexte"/>
+          <w:lang w:val="en-US"/>
+        </w:rPr>
+        <w:t>http://www.kirupa.com/blend_wpf/index.htm</w:t>
+      </w:r>
+      <w:r>
+        <w:fldChar w:fldCharType="end"/>
+      </w:r>
     </w:p>
     <w:p>
       <w:pPr>
@@ -19670,15 +19708,28 @@
         </w:rPr>
         <w:t xml:space="preserve">Expression Blend: </w:t>
       </w:r>
-      <w:hyperlink r:id="rId33" w:history="1">
-        <w:r>
-          <w:rPr>
-            <w:rStyle w:val="Lienhypertexte"/>
-            <w:lang w:val="en-US"/>
-          </w:rPr>
-          <w:t>http://codeflow49.blogspot.com/search/label/Expression%20Blend</w:t>
-        </w:r>
-      </w:hyperlink>
+      <w:r>
+        <w:fldChar w:fldCharType="begin"/>
+      </w:r>
+      <w:r>
+        <w:rPr>
+          <w:lang w:val="en-US"/>
+        </w:rPr>
+        <w:instrText>HYPERLINK "http://codeflow49.blogspot.com/search/label/Expression%20Blend"</w:instrText>
+      </w:r>
+      <w:r>
+        <w:fldChar w:fldCharType="separate"/>
+      </w:r>
+      <w:r>
+        <w:rPr>
+          <w:rStyle w:val="Lienhypertexte"/>
+          <w:lang w:val="en-US"/>
+        </w:rPr>
+        <w:t>http://codeflow49.blogspot.com/search/label/Expression%20Blend</w:t>
+      </w:r>
+      <w:r>
+        <w:fldChar w:fldCharType="end"/>
+      </w:r>
     </w:p>
     <w:p>
       <w:pPr>
@@ -19692,15 +19743,28 @@
         </w:rPr>
         <w:t xml:space="preserve">Metro design: </w:t>
       </w:r>
-      <w:hyperlink r:id="rId34" w:history="1">
-        <w:r>
-          <w:rPr>
-            <w:rStyle w:val="Lienhypertexte"/>
-            <w:lang w:val="en-US"/>
-          </w:rPr>
-          <w:t>http://www.jeff.wilcox.name/2011/03/metro-design-guide-v1/</w:t>
-        </w:r>
-      </w:hyperlink>
+      <w:r>
+        <w:fldChar w:fldCharType="begin"/>
+      </w:r>
+      <w:r>
+        <w:rPr>
+          <w:lang w:val="en-US"/>
+        </w:rPr>
+        <w:instrText>HYPERLINK "http://www.jeff.wilcox.name/2011/03/metro-design-guide-v1/"</w:instrText>
+      </w:r>
+      <w:r>
+        <w:fldChar w:fldCharType="separate"/>
+      </w:r>
+      <w:r>
+        <w:rPr>
+          <w:rStyle w:val="Lienhypertexte"/>
+          <w:lang w:val="en-US"/>
+        </w:rPr>
+        <w:t>http://www.jeff.wilcox.name/2011/03/metro-design-guide-v1/</w:t>
+      </w:r>
+      <w:r>
+        <w:fldChar w:fldCharType="end"/>
+      </w:r>
     </w:p>
     <w:p>
       <w:pPr>
@@ -19822,7 +19886,7 @@
                     </pic:cNvPicPr>
                   </pic:nvPicPr>
                   <pic:blipFill>
-                    <a:blip r:embed="rId35" cstate="print"/>
+                    <a:blip r:embed="rId31" cstate="print"/>
                     <a:srcRect/>
                     <a:stretch>
                       <a:fillRect/>
@@ -26127,8 +26191,8 @@
       </w:pPr>
     </w:p>
     <w:sectPr>
-      <w:headerReference w:type="default" r:id="rId36"/>
-      <w:footerReference w:type="default" r:id="rId37"/>
+      <w:headerReference w:type="default" r:id="rId32"/>
+      <w:footerReference w:type="default" r:id="rId33"/>
       <w:pgSz w:w="11906" w:h="16838"/>
       <w:pgMar w:top="1417" w:right="1417" w:bottom="1417" w:left="1417" w:header="708" w:footer="708" w:gutter="0"/>
       <w:cols w:space="708"/>
@@ -26227,7 +26291,7 @@
                 <w:b/>
                 <w:noProof/>
               </w:rPr>
-              <w:t>51</w:t>
+              <w:t>29</w:t>
             </w:r>
           </w:fldSimple>
         </w:p>
@@ -30972,13 +31036,13 @@
                   <c:v>4.201918</c:v>
                 </c:pt>
                 <c:pt idx="1">
-                  <c:v>1.0630710999999962</c:v>
+                  <c:v>1.0630710999999957</c:v>
                 </c:pt>
                 <c:pt idx="2">
-                  <c:v>0.28386960000000094</c:v>
+                  <c:v>0.28386960000000105</c:v>
                 </c:pt>
                 <c:pt idx="3">
-                  <c:v>0.15299750000000056</c:v>
+                  <c:v>0.15299750000000062</c:v>
                 </c:pt>
                 <c:pt idx="4">
                   <c:v>4.9843000000000033E-2</c:v>
@@ -31037,46 +31101,46 @@
                 <c:formatCode>General</c:formatCode>
                 <c:ptCount val="6"/>
                 <c:pt idx="0">
-                  <c:v>3.4600000000000163E-5</c:v>
+                  <c:v>3.460000000000019E-5</c:v>
                 </c:pt>
                 <c:pt idx="1">
-                  <c:v>3.4000000000000189E-5</c:v>
+                  <c:v>3.4000000000000203E-5</c:v>
                 </c:pt>
                 <c:pt idx="2">
-                  <c:v>3.0700000000000116E-5</c:v>
+                  <c:v>3.0700000000000136E-5</c:v>
                 </c:pt>
                 <c:pt idx="3">
-                  <c:v>5.7700000000000393E-5</c:v>
+                  <c:v>5.7700000000000427E-5</c:v>
                 </c:pt>
                 <c:pt idx="4">
                   <c:v>3.3300000000000091E-5</c:v>
                 </c:pt>
                 <c:pt idx="5">
-                  <c:v>3.4600000000000163E-5</c:v>
+                  <c:v>3.460000000000019E-5</c:v>
                 </c:pt>
               </c:numCache>
             </c:numRef>
           </c:val>
         </c:ser>
         <c:marker val="1"/>
-        <c:axId val="50888064"/>
-        <c:axId val="50968832"/>
+        <c:axId val="96296320"/>
+        <c:axId val="96277248"/>
       </c:lineChart>
       <c:catAx>
-        <c:axId val="50888064"/>
+        <c:axId val="96296320"/>
         <c:scaling>
           <c:orientation val="minMax"/>
         </c:scaling>
         <c:axPos val="b"/>
         <c:tickLblPos val="nextTo"/>
-        <c:crossAx val="50968832"/>
-        <c:crossesAt val="1.0000000000000057E-5"/>
+        <c:crossAx val="96277248"/>
+        <c:crossesAt val="1.0000000000000063E-5"/>
         <c:auto val="1"/>
         <c:lblAlgn val="ctr"/>
         <c:lblOffset val="100"/>
       </c:catAx>
       <c:valAx>
-        <c:axId val="50968832"/>
+        <c:axId val="96277248"/>
         <c:scaling>
           <c:logBase val="10"/>
           <c:orientation val="minMax"/>
@@ -31084,7 +31148,7 @@
         <c:axPos val="l"/>
         <c:numFmt formatCode="General" sourceLinked="1"/>
         <c:tickLblPos val="nextTo"/>
-        <c:crossAx val="50888064"/>
+        <c:crossAx val="96296320"/>
         <c:crosses val="autoZero"/>
         <c:crossBetween val="between"/>
       </c:valAx>
@@ -31156,16 +31220,16 @@
                 <c:formatCode>General</c:formatCode>
                 <c:ptCount val="6"/>
                 <c:pt idx="0">
-                  <c:v>0.76500000000000068</c:v>
+                  <c:v>0.7650000000000009</c:v>
                 </c:pt>
                 <c:pt idx="1">
                   <c:v>0.81799999999999995</c:v>
                 </c:pt>
                 <c:pt idx="2">
-                  <c:v>0.72800000000000054</c:v>
+                  <c:v>0.72800000000000065</c:v>
                 </c:pt>
                 <c:pt idx="3">
-                  <c:v>0.61100000000000054</c:v>
+                  <c:v>0.61100000000000065</c:v>
                 </c:pt>
                 <c:pt idx="4">
                   <c:v>0.57099999999999995</c:v>
@@ -31245,32 +31309,32 @@
                   <c:v>2.0840000000000001</c:v>
                 </c:pt>
                 <c:pt idx="5">
-                  <c:v>1.7749999999999988</c:v>
+                  <c:v>1.7749999999999984</c:v>
                 </c:pt>
               </c:numCache>
             </c:numRef>
           </c:val>
         </c:ser>
         <c:marker val="1"/>
-        <c:axId val="85848448"/>
-        <c:axId val="85915136"/>
+        <c:axId val="96318592"/>
+        <c:axId val="96320128"/>
       </c:lineChart>
       <c:catAx>
-        <c:axId val="85848448"/>
+        <c:axId val="96318592"/>
         <c:scaling>
           <c:orientation val="minMax"/>
         </c:scaling>
         <c:axPos val="b"/>
         <c:numFmt formatCode="General" sourceLinked="1"/>
         <c:tickLblPos val="nextTo"/>
-        <c:crossAx val="85915136"/>
+        <c:crossAx val="96320128"/>
         <c:crosses val="autoZero"/>
         <c:auto val="1"/>
         <c:lblAlgn val="ctr"/>
         <c:lblOffset val="100"/>
       </c:catAx>
       <c:valAx>
-        <c:axId val="85915136"/>
+        <c:axId val="96320128"/>
         <c:scaling>
           <c:orientation val="minMax"/>
         </c:scaling>
@@ -31278,7 +31342,7 @@
         <c:majorGridlines/>
         <c:numFmt formatCode="General" sourceLinked="1"/>
         <c:tickLblPos val="nextTo"/>
-        <c:crossAx val="85848448"/>
+        <c:crossAx val="96318592"/>
         <c:crosses val="autoZero"/>
         <c:crossBetween val="between"/>
       </c:valAx>
@@ -31483,7 +31547,7 @@
                   <c:v>26.03</c:v>
                 </c:pt>
                 <c:pt idx="4">
-                  <c:v>31.810000000000016</c:v>
+                  <c:v>31.810000000000024</c:v>
                 </c:pt>
                 <c:pt idx="5">
                   <c:v>57.44</c:v>
@@ -31493,25 +31557,25 @@
           </c:val>
         </c:ser>
         <c:marker val="1"/>
-        <c:axId val="51017600"/>
-        <c:axId val="51023872"/>
+        <c:axId val="96337280"/>
+        <c:axId val="96404608"/>
       </c:lineChart>
       <c:catAx>
-        <c:axId val="51017600"/>
+        <c:axId val="96337280"/>
         <c:scaling>
           <c:orientation val="minMax"/>
         </c:scaling>
         <c:axPos val="b"/>
         <c:numFmt formatCode="General" sourceLinked="1"/>
         <c:tickLblPos val="nextTo"/>
-        <c:crossAx val="51023872"/>
+        <c:crossAx val="96404608"/>
         <c:crosses val="autoZero"/>
         <c:auto val="1"/>
         <c:lblAlgn val="ctr"/>
         <c:lblOffset val="100"/>
       </c:catAx>
       <c:valAx>
-        <c:axId val="51023872"/>
+        <c:axId val="96404608"/>
         <c:scaling>
           <c:orientation val="minMax"/>
         </c:scaling>
@@ -31519,7 +31583,7 @@
         <c:majorGridlines/>
         <c:numFmt formatCode="General" sourceLinked="1"/>
         <c:tickLblPos val="nextTo"/>
-        <c:crossAx val="51017600"/>
+        <c:crossAx val="96337280"/>
         <c:crosses val="autoZero"/>
         <c:crossBetween val="between"/>
       </c:valAx>
@@ -31680,25 +31744,25 @@
           </c:val>
         </c:ser>
         <c:marker val="1"/>
-        <c:axId val="51118848"/>
-        <c:axId val="51120384"/>
+        <c:axId val="96425856"/>
+        <c:axId val="96427392"/>
       </c:lineChart>
       <c:catAx>
-        <c:axId val="51118848"/>
+        <c:axId val="96425856"/>
         <c:scaling>
           <c:orientation val="minMax"/>
         </c:scaling>
         <c:axPos val="b"/>
         <c:numFmt formatCode="General" sourceLinked="1"/>
         <c:tickLblPos val="nextTo"/>
-        <c:crossAx val="51120384"/>
+        <c:crossAx val="96427392"/>
         <c:crosses val="autoZero"/>
         <c:auto val="1"/>
         <c:lblAlgn val="ctr"/>
         <c:lblOffset val="100"/>
       </c:catAx>
       <c:valAx>
-        <c:axId val="51120384"/>
+        <c:axId val="96427392"/>
         <c:scaling>
           <c:orientation val="minMax"/>
         </c:scaling>
@@ -31706,7 +31770,7 @@
         <c:majorGridlines/>
         <c:numFmt formatCode="General" sourceLinked="1"/>
         <c:tickLblPos val="nextTo"/>
-        <c:crossAx val="51118848"/>
+        <c:crossAx val="96425856"/>
         <c:crosses val="autoZero"/>
         <c:crossBetween val="between"/>
       </c:valAx>
@@ -31845,7 +31909,7 @@
                 <c:formatCode>General</c:formatCode>
                 <c:ptCount val="6"/>
                 <c:pt idx="0">
-                  <c:v>32.128000000000036</c:v>
+                  <c:v>32.12800000000005</c:v>
                 </c:pt>
                 <c:pt idx="1">
                   <c:v>33.488</c:v>
@@ -31867,25 +31931,25 @@
           </c:val>
         </c:ser>
         <c:marker val="1"/>
-        <c:axId val="51133440"/>
-        <c:axId val="51163904"/>
+        <c:axId val="96444800"/>
+        <c:axId val="96446336"/>
       </c:lineChart>
       <c:catAx>
-        <c:axId val="51133440"/>
+        <c:axId val="96444800"/>
         <c:scaling>
           <c:orientation val="minMax"/>
         </c:scaling>
         <c:axPos val="b"/>
         <c:numFmt formatCode="General" sourceLinked="1"/>
         <c:tickLblPos val="nextTo"/>
-        <c:crossAx val="51163904"/>
+        <c:crossAx val="96446336"/>
         <c:crosses val="autoZero"/>
         <c:auto val="1"/>
         <c:lblAlgn val="ctr"/>
         <c:lblOffset val="100"/>
       </c:catAx>
       <c:valAx>
-        <c:axId val="51163904"/>
+        <c:axId val="96446336"/>
         <c:scaling>
           <c:orientation val="minMax"/>
         </c:scaling>
@@ -31893,7 +31957,7 @@
         <c:majorGridlines/>
         <c:numFmt formatCode="General" sourceLinked="1"/>
         <c:tickLblPos val="nextTo"/>
-        <c:crossAx val="51133440"/>
+        <c:crossAx val="96444800"/>
         <c:crosses val="autoZero"/>
         <c:crossBetween val="between"/>
       </c:valAx>
@@ -31994,24 +32058,24 @@
           </c:val>
         </c:ser>
         <c:overlap val="100"/>
-        <c:axId val="85885696"/>
-        <c:axId val="85887232"/>
+        <c:axId val="66135936"/>
+        <c:axId val="66137472"/>
       </c:barChart>
       <c:catAx>
-        <c:axId val="85885696"/>
+        <c:axId val="66135936"/>
         <c:scaling>
           <c:orientation val="minMax"/>
         </c:scaling>
         <c:axPos val="b"/>
         <c:tickLblPos val="nextTo"/>
-        <c:crossAx val="85887232"/>
+        <c:crossAx val="66137472"/>
         <c:crosses val="autoZero"/>
         <c:auto val="1"/>
         <c:lblAlgn val="ctr"/>
         <c:lblOffset val="100"/>
       </c:catAx>
       <c:valAx>
-        <c:axId val="85887232"/>
+        <c:axId val="66137472"/>
         <c:scaling>
           <c:orientation val="minMax"/>
         </c:scaling>
@@ -32019,7 +32083,7 @@
         <c:majorGridlines/>
         <c:numFmt formatCode="General" sourceLinked="1"/>
         <c:tickLblPos val="nextTo"/>
-        <c:crossAx val="85885696"/>
+        <c:crossAx val="66135936"/>
         <c:crosses val="autoZero"/>
         <c:crossBetween val="between"/>
       </c:valAx>
@@ -32035,6 +32099,7 @@
 
 <file path=word/charts/chart7.xml><?xml version="1.0" encoding="utf-8"?>
 <c:chartSpace xmlns:c="http://schemas.openxmlformats.org/drawingml/2006/chart" xmlns:a="http://schemas.openxmlformats.org/drawingml/2006/main" xmlns:r="http://schemas.openxmlformats.org/officeDocument/2006/relationships">
+  <c:date1904 val="1"/>
   <c:lang val="fr-FR"/>
   <c:chart>
     <c:plotArea>
@@ -32087,7 +32152,7 @@
                   <c:v>25.88</c:v>
                 </c:pt>
                 <c:pt idx="3">
-                  <c:v>22.110000000000017</c:v>
+                  <c:v>22.110000000000024</c:v>
                 </c:pt>
                 <c:pt idx="4">
                   <c:v>53.64</c:v>
@@ -32127,24 +32192,24 @@
             </c:numRef>
           </c:val>
         </c:ser>
-        <c:axId val="98519296"/>
-        <c:axId val="98521088"/>
+        <c:axId val="66170240"/>
+        <c:axId val="92148864"/>
       </c:barChart>
       <c:catAx>
-        <c:axId val="98519296"/>
+        <c:axId val="66170240"/>
         <c:scaling>
           <c:orientation val="minMax"/>
         </c:scaling>
         <c:axPos val="b"/>
         <c:tickLblPos val="nextTo"/>
-        <c:crossAx val="98521088"/>
+        <c:crossAx val="92148864"/>
         <c:crosses val="autoZero"/>
         <c:auto val="1"/>
         <c:lblAlgn val="ctr"/>
         <c:lblOffset val="100"/>
       </c:catAx>
       <c:valAx>
-        <c:axId val="98521088"/>
+        <c:axId val="92148864"/>
         <c:scaling>
           <c:orientation val="minMax"/>
         </c:scaling>
@@ -32152,7 +32217,7 @@
         <c:majorGridlines/>
         <c:numFmt formatCode="General" sourceLinked="1"/>
         <c:tickLblPos val="nextTo"/>
-        <c:crossAx val="98519296"/>
+        <c:crossAx val="66170240"/>
         <c:crosses val="autoZero"/>
         <c:crossBetween val="between"/>
       </c:valAx>
@@ -32262,25 +32327,25 @@
             </c:numRef>
           </c:val>
         </c:ser>
-        <c:axId val="98557952"/>
-        <c:axId val="98559488"/>
+        <c:axId val="74458240"/>
+        <c:axId val="74459776"/>
       </c:barChart>
       <c:catAx>
-        <c:axId val="98557952"/>
+        <c:axId val="74458240"/>
         <c:scaling>
           <c:orientation val="minMax"/>
         </c:scaling>
         <c:axPos val="b"/>
         <c:numFmt formatCode="General" sourceLinked="1"/>
         <c:tickLblPos val="nextTo"/>
-        <c:crossAx val="98559488"/>
+        <c:crossAx val="74459776"/>
         <c:crosses val="autoZero"/>
         <c:auto val="1"/>
         <c:lblAlgn val="ctr"/>
         <c:lblOffset val="100"/>
       </c:catAx>
       <c:valAx>
-        <c:axId val="98559488"/>
+        <c:axId val="74459776"/>
         <c:scaling>
           <c:orientation val="minMax"/>
         </c:scaling>
@@ -32288,7 +32353,7 @@
         <c:majorGridlines/>
         <c:numFmt formatCode="General" sourceLinked="1"/>
         <c:tickLblPos val="nextTo"/>
-        <c:crossAx val="98557952"/>
+        <c:crossAx val="74458240"/>
         <c:crosses val="autoZero"/>
         <c:crossBetween val="between"/>
       </c:valAx>
@@ -32790,7 +32855,7 @@
 </file>
 
 <file path=customXml/itemProps2.xml><?xml version="1.0" encoding="utf-8"?>
-<ds:datastoreItem xmlns:ds="http://schemas.openxmlformats.org/officeDocument/2006/customXml" ds:itemID="{D52BD2F8-C028-49EB-8239-087A38F0A1C1}">
+<ds:datastoreItem xmlns:ds="http://schemas.openxmlformats.org/officeDocument/2006/customXml" ds:itemID="{61A107C3-EEE7-4FCB-818F-F20A8092281F}">
   <ds:schemaRefs>
     <ds:schemaRef ds:uri="http://schemas.openxmlformats.org/officeDocument/2006/bibliography"/>
   </ds:schemaRefs>

</xml_diff>

<commit_message>
TODO présentation + rapport
</commit_message>
<xml_diff>
--- a/Pr�sentation/Report.docx
+++ b/Pr�sentation/Report.docx
@@ -15491,7 +15491,13 @@
         <w:rPr>
           <w:lang w:val="en-US"/>
         </w:rPr>
-        <w:t xml:space="preserve"> Distance moved in rest</w:t>
+        <w:t xml:space="preserve"> </w:t>
+      </w:r>
+      <w:r>
+        <w:rPr>
+          <w:lang w:val="en-US"/>
+        </w:rPr>
+        <w:t>Stability</w:t>
       </w:r>
     </w:p>
     <w:p>
@@ -17183,6 +17189,7 @@
     <w:tbl>
       <w:tblPr>
         <w:tblW w:w="6095" w:type="dxa"/>
+        <w:jc w:val="center"/>
         <w:tblInd w:w="-72" w:type="dxa"/>
         <w:tblCellMar>
           <w:left w:w="70" w:type="dxa"/>
@@ -17199,6 +17206,7 @@
       <w:tr>
         <w:trPr>
           <w:trHeight w:val="300"/>
+          <w:jc w:val="center"/>
         </w:trPr>
         <w:tc>
           <w:tcPr>
@@ -17344,6 +17352,7 @@
       <w:tr>
         <w:trPr>
           <w:trHeight w:val="300"/>
+          <w:jc w:val="center"/>
         </w:trPr>
         <w:tc>
           <w:tcPr>
@@ -17496,6 +17505,7 @@
       <w:tr>
         <w:trPr>
           <w:trHeight w:val="300"/>
+          <w:jc w:val="center"/>
         </w:trPr>
         <w:tc>
           <w:tcPr>
@@ -17630,6 +17640,7 @@
       <w:tr>
         <w:trPr>
           <w:trHeight w:val="300"/>
+          <w:jc w:val="center"/>
         </w:trPr>
         <w:tc>
           <w:tcPr>
@@ -17764,6 +17775,7 @@
       <w:tr>
         <w:trPr>
           <w:trHeight w:val="300"/>
+          <w:jc w:val="center"/>
         </w:trPr>
         <w:tc>
           <w:tcPr>
@@ -17898,6 +17910,7 @@
       <w:tr>
         <w:trPr>
           <w:trHeight w:val="300"/>
+          <w:jc w:val="center"/>
         </w:trPr>
         <w:tc>
           <w:tcPr>
@@ -18032,6 +18045,7 @@
       <w:tr>
         <w:trPr>
           <w:trHeight w:val="300"/>
+          <w:jc w:val="center"/>
         </w:trPr>
         <w:tc>
           <w:tcPr>
@@ -18137,6 +18151,7 @@
       <w:tr>
         <w:trPr>
           <w:trHeight w:val="300"/>
+          <w:jc w:val="center"/>
         </w:trPr>
         <w:tc>
           <w:tcPr>
@@ -18289,6 +18304,7 @@
       <w:tr>
         <w:trPr>
           <w:trHeight w:val="300"/>
+          <w:jc w:val="center"/>
         </w:trPr>
         <w:tc>
           <w:tcPr>
@@ -18423,6 +18439,7 @@
       <w:tr>
         <w:trPr>
           <w:trHeight w:val="300"/>
+          <w:jc w:val="center"/>
         </w:trPr>
         <w:tc>
           <w:tcPr>
@@ -18557,6 +18574,7 @@
       <w:tr>
         <w:trPr>
           <w:trHeight w:val="300"/>
+          <w:jc w:val="center"/>
         </w:trPr>
         <w:tc>
           <w:tcPr>
@@ -18691,6 +18709,7 @@
       <w:tr>
         <w:trPr>
           <w:trHeight w:val="300"/>
+          <w:jc w:val="center"/>
         </w:trPr>
         <w:tc>
           <w:tcPr>
@@ -18825,6 +18844,7 @@
       <w:tr>
         <w:trPr>
           <w:trHeight w:val="300"/>
+          <w:jc w:val="center"/>
         </w:trPr>
         <w:tc>
           <w:tcPr>
@@ -26432,7 +26452,7 @@
                 <w:b/>
                 <w:noProof/>
               </w:rPr>
-              <w:t>23</w:t>
+              <w:t>40</w:t>
             </w:r>
           </w:fldSimple>
         </w:p>
@@ -31177,13 +31197,13 @@
                   <c:v>4.201918</c:v>
                 </c:pt>
                 <c:pt idx="1">
-                  <c:v>1.0630710999999948</c:v>
+                  <c:v>1.0630710999999944</c:v>
                 </c:pt>
                 <c:pt idx="2">
-                  <c:v>0.28386960000000128</c:v>
+                  <c:v>0.28386960000000139</c:v>
                 </c:pt>
                 <c:pt idx="3">
-                  <c:v>0.15299750000000079</c:v>
+                  <c:v>0.15299750000000084</c:v>
                 </c:pt>
                 <c:pt idx="4">
                   <c:v>4.9843000000000033E-2</c:v>
@@ -31242,46 +31262,46 @@
                 <c:formatCode>General</c:formatCode>
                 <c:ptCount val="6"/>
                 <c:pt idx="0">
-                  <c:v>3.4600000000000224E-5</c:v>
+                  <c:v>3.4600000000000251E-5</c:v>
                 </c:pt>
                 <c:pt idx="1">
-                  <c:v>3.4000000000000237E-5</c:v>
+                  <c:v>3.4000000000000257E-5</c:v>
                 </c:pt>
                 <c:pt idx="2">
-                  <c:v>3.0700000000000177E-5</c:v>
+                  <c:v>3.0700000000000197E-5</c:v>
                 </c:pt>
                 <c:pt idx="3">
-                  <c:v>5.7700000000000508E-5</c:v>
+                  <c:v>5.7700000000000542E-5</c:v>
                 </c:pt>
                 <c:pt idx="4">
                   <c:v>3.3300000000000091E-5</c:v>
                 </c:pt>
                 <c:pt idx="5">
-                  <c:v>3.4600000000000224E-5</c:v>
+                  <c:v>3.4600000000000251E-5</c:v>
                 </c:pt>
               </c:numCache>
             </c:numRef>
           </c:val>
         </c:ser>
         <c:marker val="1"/>
-        <c:axId val="77380608"/>
-        <c:axId val="77382400"/>
+        <c:axId val="74640768"/>
+        <c:axId val="75258496"/>
       </c:lineChart>
       <c:catAx>
-        <c:axId val="77380608"/>
+        <c:axId val="74640768"/>
         <c:scaling>
           <c:orientation val="minMax"/>
         </c:scaling>
         <c:axPos val="b"/>
         <c:tickLblPos val="nextTo"/>
-        <c:crossAx val="77382400"/>
-        <c:crossesAt val="1.0000000000000072E-5"/>
+        <c:crossAx val="75258496"/>
+        <c:crossesAt val="1.0000000000000079E-5"/>
         <c:auto val="1"/>
         <c:lblAlgn val="ctr"/>
         <c:lblOffset val="100"/>
       </c:catAx>
       <c:valAx>
-        <c:axId val="77382400"/>
+        <c:axId val="75258496"/>
         <c:scaling>
           <c:logBase val="10"/>
           <c:orientation val="minMax"/>
@@ -31289,7 +31309,7 @@
         <c:axPos val="l"/>
         <c:numFmt formatCode="General" sourceLinked="1"/>
         <c:tickLblPos val="nextTo"/>
-        <c:crossAx val="77380608"/>
+        <c:crossAx val="74640768"/>
         <c:crosses val="autoZero"/>
         <c:crossBetween val="between"/>
       </c:valAx>
@@ -31361,7 +31381,7 @@
                 <c:formatCode>General</c:formatCode>
                 <c:ptCount val="6"/>
                 <c:pt idx="0">
-                  <c:v>0.76500000000000135</c:v>
+                  <c:v>0.76500000000000168</c:v>
                 </c:pt>
                 <c:pt idx="1">
                   <c:v>0.81799999999999995</c:v>
@@ -31450,32 +31470,32 @@
                   <c:v>2.0840000000000001</c:v>
                 </c:pt>
                 <c:pt idx="5">
-                  <c:v>1.7749999999999972</c:v>
+                  <c:v>1.7749999999999968</c:v>
                 </c:pt>
               </c:numCache>
             </c:numRef>
           </c:val>
         </c:ser>
         <c:marker val="1"/>
-        <c:axId val="78124160"/>
-        <c:axId val="78125696"/>
+        <c:axId val="75462144"/>
+        <c:axId val="75463680"/>
       </c:lineChart>
       <c:catAx>
-        <c:axId val="78124160"/>
+        <c:axId val="75462144"/>
         <c:scaling>
           <c:orientation val="minMax"/>
         </c:scaling>
         <c:axPos val="b"/>
         <c:numFmt formatCode="General" sourceLinked="1"/>
         <c:tickLblPos val="nextTo"/>
-        <c:crossAx val="78125696"/>
+        <c:crossAx val="75463680"/>
         <c:crosses val="autoZero"/>
         <c:auto val="1"/>
         <c:lblAlgn val="ctr"/>
         <c:lblOffset val="100"/>
       </c:catAx>
       <c:valAx>
-        <c:axId val="78125696"/>
+        <c:axId val="75463680"/>
         <c:scaling>
           <c:orientation val="minMax"/>
         </c:scaling>
@@ -31483,7 +31503,7 @@
         <c:majorGridlines/>
         <c:numFmt formatCode="General" sourceLinked="1"/>
         <c:tickLblPos val="nextTo"/>
-        <c:crossAx val="78124160"/>
+        <c:crossAx val="75462144"/>
         <c:crosses val="autoZero"/>
         <c:crossBetween val="between"/>
       </c:valAx>
@@ -31499,6 +31519,7 @@
 
 <file path=word/charts/chart3.xml><?xml version="1.0" encoding="utf-8"?>
 <c:chartSpace xmlns:c="http://schemas.openxmlformats.org/drawingml/2006/chart" xmlns:a="http://schemas.openxmlformats.org/drawingml/2006/main" xmlns:r="http://schemas.openxmlformats.org/officeDocument/2006/relationships">
+  <c:date1904 val="1"/>
   <c:lang val="fr-FR"/>
   <c:chart>
     <c:plotArea>
@@ -31698,25 +31719,25 @@
           </c:val>
         </c:ser>
         <c:marker val="1"/>
-        <c:axId val="78134656"/>
-        <c:axId val="78140544"/>
+        <c:axId val="78490624"/>
+        <c:axId val="101692160"/>
       </c:lineChart>
       <c:catAx>
-        <c:axId val="78134656"/>
+        <c:axId val="78490624"/>
         <c:scaling>
           <c:orientation val="minMax"/>
         </c:scaling>
         <c:axPos val="b"/>
         <c:numFmt formatCode="General" sourceLinked="1"/>
         <c:tickLblPos val="nextTo"/>
-        <c:crossAx val="78140544"/>
+        <c:crossAx val="101692160"/>
         <c:crosses val="autoZero"/>
         <c:auto val="1"/>
         <c:lblAlgn val="ctr"/>
         <c:lblOffset val="100"/>
       </c:catAx>
       <c:valAx>
-        <c:axId val="78140544"/>
+        <c:axId val="101692160"/>
         <c:scaling>
           <c:orientation val="minMax"/>
         </c:scaling>
@@ -31724,7 +31745,7 @@
         <c:majorGridlines/>
         <c:numFmt formatCode="General" sourceLinked="1"/>
         <c:tickLblPos val="nextTo"/>
-        <c:crossAx val="78134656"/>
+        <c:crossAx val="78490624"/>
         <c:crosses val="autoZero"/>
         <c:crossBetween val="between"/>
       </c:valAx>
@@ -31885,25 +31906,25 @@
           </c:val>
         </c:ser>
         <c:marker val="1"/>
-        <c:axId val="78165888"/>
-        <c:axId val="78167424"/>
+        <c:axId val="73070848"/>
+        <c:axId val="73076736"/>
       </c:lineChart>
       <c:catAx>
-        <c:axId val="78165888"/>
+        <c:axId val="73070848"/>
         <c:scaling>
           <c:orientation val="minMax"/>
         </c:scaling>
         <c:axPos val="b"/>
         <c:numFmt formatCode="General" sourceLinked="1"/>
         <c:tickLblPos val="nextTo"/>
-        <c:crossAx val="78167424"/>
+        <c:crossAx val="73076736"/>
         <c:crosses val="autoZero"/>
         <c:auto val="1"/>
         <c:lblAlgn val="ctr"/>
         <c:lblOffset val="100"/>
       </c:catAx>
       <c:valAx>
-        <c:axId val="78167424"/>
+        <c:axId val="73076736"/>
         <c:scaling>
           <c:orientation val="minMax"/>
         </c:scaling>
@@ -31911,7 +31932,7 @@
         <c:majorGridlines/>
         <c:numFmt formatCode="General" sourceLinked="1"/>
         <c:tickLblPos val="nextTo"/>
-        <c:crossAx val="78165888"/>
+        <c:crossAx val="73070848"/>
         <c:crosses val="autoZero"/>
         <c:crossBetween val="between"/>
       </c:valAx>
@@ -32050,7 +32071,7 @@
                 <c:formatCode>General</c:formatCode>
                 <c:ptCount val="6"/>
                 <c:pt idx="0">
-                  <c:v>32.128000000000078</c:v>
+                  <c:v>32.128000000000092</c:v>
                 </c:pt>
                 <c:pt idx="1">
                   <c:v>33.488</c:v>
@@ -32072,25 +32093,25 @@
           </c:val>
         </c:ser>
         <c:marker val="1"/>
-        <c:axId val="72552832"/>
-        <c:axId val="72554368"/>
+        <c:axId val="73241344"/>
+        <c:axId val="73242880"/>
       </c:lineChart>
       <c:catAx>
-        <c:axId val="72552832"/>
+        <c:axId val="73241344"/>
         <c:scaling>
           <c:orientation val="minMax"/>
         </c:scaling>
         <c:axPos val="b"/>
         <c:numFmt formatCode="General" sourceLinked="1"/>
         <c:tickLblPos val="nextTo"/>
-        <c:crossAx val="72554368"/>
+        <c:crossAx val="73242880"/>
         <c:crosses val="autoZero"/>
         <c:auto val="1"/>
         <c:lblAlgn val="ctr"/>
         <c:lblOffset val="100"/>
       </c:catAx>
       <c:valAx>
-        <c:axId val="72554368"/>
+        <c:axId val="73242880"/>
         <c:scaling>
           <c:orientation val="minMax"/>
         </c:scaling>
@@ -32098,7 +32119,7 @@
         <c:majorGridlines/>
         <c:numFmt formatCode="General" sourceLinked="1"/>
         <c:tickLblPos val="nextTo"/>
-        <c:crossAx val="72552832"/>
+        <c:crossAx val="73241344"/>
         <c:crosses val="autoZero"/>
         <c:crossBetween val="between"/>
       </c:valAx>
@@ -32199,24 +32220,24 @@
           </c:val>
         </c:ser>
         <c:overlap val="100"/>
-        <c:axId val="72574848"/>
-        <c:axId val="72576384"/>
+        <c:axId val="73259264"/>
+        <c:axId val="74604544"/>
       </c:barChart>
       <c:catAx>
-        <c:axId val="72574848"/>
+        <c:axId val="73259264"/>
         <c:scaling>
           <c:orientation val="minMax"/>
         </c:scaling>
         <c:axPos val="b"/>
         <c:tickLblPos val="nextTo"/>
-        <c:crossAx val="72576384"/>
+        <c:crossAx val="74604544"/>
         <c:crosses val="autoZero"/>
         <c:auto val="1"/>
         <c:lblAlgn val="ctr"/>
         <c:lblOffset val="100"/>
       </c:catAx>
       <c:valAx>
-        <c:axId val="72576384"/>
+        <c:axId val="74604544"/>
         <c:scaling>
           <c:orientation val="minMax"/>
         </c:scaling>
@@ -32224,7 +32245,7 @@
         <c:majorGridlines/>
         <c:numFmt formatCode="General" sourceLinked="1"/>
         <c:tickLblPos val="nextTo"/>
-        <c:crossAx val="72574848"/>
+        <c:crossAx val="73259264"/>
         <c:crosses val="autoZero"/>
         <c:crossBetween val="between"/>
       </c:valAx>
@@ -32333,24 +32354,24 @@
             </c:numRef>
           </c:val>
         </c:ser>
-        <c:axId val="77368704"/>
-        <c:axId val="78181504"/>
+        <c:axId val="74620928"/>
+        <c:axId val="74622464"/>
       </c:barChart>
       <c:catAx>
-        <c:axId val="77368704"/>
+        <c:axId val="74620928"/>
         <c:scaling>
           <c:orientation val="minMax"/>
         </c:scaling>
         <c:axPos val="b"/>
         <c:tickLblPos val="nextTo"/>
-        <c:crossAx val="78181504"/>
+        <c:crossAx val="74622464"/>
         <c:crosses val="autoZero"/>
         <c:auto val="1"/>
         <c:lblAlgn val="ctr"/>
         <c:lblOffset val="100"/>
       </c:catAx>
       <c:valAx>
-        <c:axId val="78181504"/>
+        <c:axId val="74622464"/>
         <c:scaling>
           <c:orientation val="minMax"/>
         </c:scaling>
@@ -32358,7 +32379,7 @@
         <c:majorGridlines/>
         <c:numFmt formatCode="General" sourceLinked="1"/>
         <c:tickLblPos val="nextTo"/>
-        <c:crossAx val="77368704"/>
+        <c:crossAx val="74620928"/>
         <c:crosses val="autoZero"/>
         <c:crossBetween val="between"/>
       </c:valAx>
@@ -32468,25 +32489,25 @@
             </c:numRef>
           </c:val>
         </c:ser>
-        <c:axId val="72639616"/>
-        <c:axId val="72641152"/>
+        <c:axId val="75179520"/>
+        <c:axId val="75181056"/>
       </c:barChart>
       <c:catAx>
-        <c:axId val="72639616"/>
+        <c:axId val="75179520"/>
         <c:scaling>
           <c:orientation val="minMax"/>
         </c:scaling>
         <c:axPos val="b"/>
         <c:numFmt formatCode="General" sourceLinked="1"/>
         <c:tickLblPos val="nextTo"/>
-        <c:crossAx val="72641152"/>
+        <c:crossAx val="75181056"/>
         <c:crosses val="autoZero"/>
         <c:auto val="1"/>
         <c:lblAlgn val="ctr"/>
         <c:lblOffset val="100"/>
       </c:catAx>
       <c:valAx>
-        <c:axId val="72641152"/>
+        <c:axId val="75181056"/>
         <c:scaling>
           <c:orientation val="minMax"/>
         </c:scaling>
@@ -32494,7 +32515,7 @@
         <c:majorGridlines/>
         <c:numFmt formatCode="General" sourceLinked="1"/>
         <c:tickLblPos val="nextTo"/>
-        <c:crossAx val="72639616"/>
+        <c:crossAx val="75179520"/>
         <c:crosses val="autoZero"/>
         <c:crossBetween val="between"/>
       </c:valAx>
@@ -32996,7 +33017,7 @@
 </file>
 
 <file path=customXml/itemProps2.xml><?xml version="1.0" encoding="utf-8"?>
-<ds:datastoreItem xmlns:ds="http://schemas.openxmlformats.org/officeDocument/2006/customXml" ds:itemID="{FCCDA9DA-8497-456E-A8D2-480AB14A5CD8}">
+<ds:datastoreItem xmlns:ds="http://schemas.openxmlformats.org/officeDocument/2006/customXml" ds:itemID="{E2D80720-421B-40B2-BD7B-BE67CB9DE747}">
   <ds:schemaRefs>
     <ds:schemaRef ds:uri="http://schemas.openxmlformats.org/officeDocument/2006/bibliography"/>
   </ds:schemaRefs>

</xml_diff>

<commit_message>
maj table des matieres
</commit_message>
<xml_diff>
--- a/Pr�sentation/Report.docx
+++ b/Pr�sentation/Report.docx
@@ -596,7 +596,7 @@
                 <w:noProof/>
                 <w:webHidden/>
               </w:rPr>
-              <w:t>5</w:t>
+              <w:t>4</w:t>
             </w:r>
             <w:r>
               <w:rPr>
@@ -682,7 +682,7 @@
                 <w:noProof/>
                 <w:webHidden/>
               </w:rPr>
-              <w:t>6</w:t>
+              <w:t>5</w:t>
             </w:r>
             <w:r>
               <w:rPr>
@@ -768,7 +768,7 @@
                 <w:noProof/>
                 <w:webHidden/>
               </w:rPr>
-              <w:t>7</w:t>
+              <w:t>6</w:t>
             </w:r>
             <w:r>
               <w:rPr>
@@ -855,7 +855,7 @@
                 <w:noProof/>
                 <w:webHidden/>
               </w:rPr>
-              <w:t>7</w:t>
+              <w:t>6</w:t>
             </w:r>
             <w:r>
               <w:rPr>
@@ -942,7 +942,7 @@
                 <w:noProof/>
                 <w:webHidden/>
               </w:rPr>
-              <w:t>8</w:t>
+              <w:t>7</w:t>
             </w:r>
             <w:r>
               <w:rPr>
@@ -1029,7 +1029,7 @@
                 <w:noProof/>
                 <w:webHidden/>
               </w:rPr>
-              <w:t>9</w:t>
+              <w:t>8</w:t>
             </w:r>
             <w:r>
               <w:rPr>
@@ -1115,7 +1115,7 @@
                 <w:noProof/>
                 <w:webHidden/>
               </w:rPr>
-              <w:t>11</w:t>
+              <w:t>10</w:t>
             </w:r>
             <w:r>
               <w:rPr>
@@ -1202,7 +1202,7 @@
                 <w:noProof/>
                 <w:webHidden/>
               </w:rPr>
-              <w:t>11</w:t>
+              <w:t>10</w:t>
             </w:r>
             <w:r>
               <w:rPr>
@@ -1289,7 +1289,7 @@
                 <w:noProof/>
                 <w:webHidden/>
               </w:rPr>
-              <w:t>11</w:t>
+              <w:t>10</w:t>
             </w:r>
             <w:r>
               <w:rPr>
@@ -1375,7 +1375,7 @@
                 <w:noProof/>
                 <w:webHidden/>
               </w:rPr>
-              <w:t>12</w:t>
+              <w:t>11</w:t>
             </w:r>
             <w:r>
               <w:rPr>
@@ -1462,7 +1462,7 @@
                 <w:noProof/>
                 <w:webHidden/>
               </w:rPr>
-              <w:t>12</w:t>
+              <w:t>11</w:t>
             </w:r>
             <w:r>
               <w:rPr>
@@ -1549,7 +1549,7 @@
                 <w:noProof/>
                 <w:webHidden/>
               </w:rPr>
-              <w:t>12</w:t>
+              <w:t>11</w:t>
             </w:r>
             <w:r>
               <w:rPr>
@@ -1638,7 +1638,7 @@
                 <w:noProof/>
                 <w:webHidden/>
               </w:rPr>
-              <w:t>12</w:t>
+              <w:t>11</w:t>
             </w:r>
             <w:r>
               <w:rPr>
@@ -1727,7 +1727,7 @@
                 <w:noProof/>
                 <w:webHidden/>
               </w:rPr>
-              <w:t>14</w:t>
+              <w:t>13</w:t>
             </w:r>
             <w:r>
               <w:rPr>
@@ -1816,7 +1816,7 @@
                 <w:noProof/>
                 <w:webHidden/>
               </w:rPr>
-              <w:t>15</w:t>
+              <w:t>14</w:t>
             </w:r>
             <w:r>
               <w:rPr>
@@ -1903,7 +1903,7 @@
                 <w:noProof/>
                 <w:webHidden/>
               </w:rPr>
-              <w:t>15</w:t>
+              <w:t>14</w:t>
             </w:r>
             <w:r>
               <w:rPr>
@@ -1992,7 +1992,7 @@
                 <w:noProof/>
                 <w:webHidden/>
               </w:rPr>
-              <w:t>15</w:t>
+              <w:t>14</w:t>
             </w:r>
             <w:r>
               <w:rPr>
@@ -2081,7 +2081,7 @@
                 <w:noProof/>
                 <w:webHidden/>
               </w:rPr>
-              <w:t>17</w:t>
+              <w:t>16</w:t>
             </w:r>
             <w:r>
               <w:rPr>
@@ -2170,7 +2170,7 @@
                 <w:noProof/>
                 <w:webHidden/>
               </w:rPr>
-              <w:t>18</w:t>
+              <w:t>17</w:t>
             </w:r>
             <w:r>
               <w:rPr>
@@ -2257,7 +2257,7 @@
                 <w:noProof/>
                 <w:webHidden/>
               </w:rPr>
-              <w:t>19</w:t>
+              <w:t>18</w:t>
             </w:r>
             <w:r>
               <w:rPr>
@@ -2346,7 +2346,7 @@
                 <w:noProof/>
                 <w:webHidden/>
               </w:rPr>
-              <w:t>20</w:t>
+              <w:t>19</w:t>
             </w:r>
             <w:r>
               <w:rPr>
@@ -2435,7 +2435,7 @@
                 <w:noProof/>
                 <w:webHidden/>
               </w:rPr>
-              <w:t>20</w:t>
+              <w:t>19</w:t>
             </w:r>
             <w:r>
               <w:rPr>
@@ -2524,7 +2524,7 @@
                 <w:noProof/>
                 <w:webHidden/>
               </w:rPr>
-              <w:t>20</w:t>
+              <w:t>19</w:t>
             </w:r>
             <w:r>
               <w:rPr>
@@ -2613,7 +2613,7 @@
                 <w:noProof/>
                 <w:webHidden/>
               </w:rPr>
-              <w:t>20</w:t>
+              <w:t>19</w:t>
             </w:r>
             <w:r>
               <w:rPr>
@@ -2700,7 +2700,7 @@
                 <w:noProof/>
                 <w:webHidden/>
               </w:rPr>
-              <w:t>21</w:t>
+              <w:t>20</w:t>
             </w:r>
             <w:r>
               <w:rPr>
@@ -2789,7 +2789,7 @@
                 <w:noProof/>
                 <w:webHidden/>
               </w:rPr>
-              <w:t>21</w:t>
+              <w:t>20</w:t>
             </w:r>
             <w:r>
               <w:rPr>
@@ -2878,7 +2878,7 @@
                 <w:noProof/>
                 <w:webHidden/>
               </w:rPr>
-              <w:t>22</w:t>
+              <w:t>21</w:t>
             </w:r>
             <w:r>
               <w:rPr>
@@ -2965,7 +2965,7 @@
                 <w:noProof/>
                 <w:webHidden/>
               </w:rPr>
-              <w:t>23</w:t>
+              <w:t>22</w:t>
             </w:r>
             <w:r>
               <w:rPr>
@@ -3054,7 +3054,7 @@
                 <w:noProof/>
                 <w:webHidden/>
               </w:rPr>
-              <w:t>23</w:t>
+              <w:t>22</w:t>
             </w:r>
             <w:r>
               <w:rPr>
@@ -3143,7 +3143,7 @@
                 <w:noProof/>
                 <w:webHidden/>
               </w:rPr>
-              <w:t>24</w:t>
+              <w:t>23</w:t>
             </w:r>
             <w:r>
               <w:rPr>
@@ -3230,7 +3230,7 @@
                 <w:noProof/>
                 <w:webHidden/>
               </w:rPr>
-              <w:t>26</w:t>
+              <w:t>25</w:t>
             </w:r>
             <w:r>
               <w:rPr>
@@ -3319,7 +3319,7 @@
                 <w:noProof/>
                 <w:webHidden/>
               </w:rPr>
-              <w:t>26</w:t>
+              <w:t>25</w:t>
             </w:r>
             <w:r>
               <w:rPr>
@@ -3408,7 +3408,7 @@
                 <w:noProof/>
                 <w:webHidden/>
               </w:rPr>
-              <w:t>26</w:t>
+              <w:t>25</w:t>
             </w:r>
             <w:r>
               <w:rPr>
@@ -3497,7 +3497,7 @@
                 <w:noProof/>
                 <w:webHidden/>
               </w:rPr>
-              <w:t>27</w:t>
+              <w:t>26</w:t>
             </w:r>
             <w:r>
               <w:rPr>
@@ -3583,7 +3583,7 @@
                 <w:noProof/>
                 <w:webHidden/>
               </w:rPr>
-              <w:t>27</w:t>
+              <w:t>26</w:t>
             </w:r>
             <w:r>
               <w:rPr>
@@ -3669,7 +3669,7 @@
                 <w:noProof/>
                 <w:webHidden/>
               </w:rPr>
-              <w:t>31</w:t>
+              <w:t>30</w:t>
             </w:r>
             <w:r>
               <w:rPr>
@@ -3755,7 +3755,7 @@
                 <w:noProof/>
                 <w:webHidden/>
               </w:rPr>
-              <w:t>32</w:t>
+              <w:t>31</w:t>
             </w:r>
             <w:r>
               <w:rPr>
@@ -3841,7 +3841,7 @@
                 <w:noProof/>
                 <w:webHidden/>
               </w:rPr>
-              <w:t>35</w:t>
+              <w:t>34</w:t>
             </w:r>
             <w:r>
               <w:rPr>
@@ -3927,7 +3927,7 @@
                 <w:noProof/>
                 <w:webHidden/>
               </w:rPr>
-              <w:t>36</w:t>
+              <w:t>35</w:t>
             </w:r>
             <w:r>
               <w:rPr>
@@ -4013,7 +4013,7 @@
                 <w:noProof/>
                 <w:webHidden/>
               </w:rPr>
-              <w:t>37</w:t>
+              <w:t>36</w:t>
             </w:r>
             <w:r>
               <w:rPr>
@@ -4099,7 +4099,7 @@
                 <w:noProof/>
                 <w:webHidden/>
               </w:rPr>
-              <w:t>38</w:t>
+              <w:t>37</w:t>
             </w:r>
             <w:r>
               <w:rPr>
@@ -4185,7 +4185,7 @@
                 <w:noProof/>
                 <w:webHidden/>
               </w:rPr>
-              <w:t>39</w:t>
+              <w:t>38</w:t>
             </w:r>
             <w:r>
               <w:rPr>
@@ -4272,7 +4272,7 @@
                 <w:noProof/>
                 <w:webHidden/>
               </w:rPr>
-              <w:t>39</w:t>
+              <w:t>38</w:t>
             </w:r>
             <w:r>
               <w:rPr>
@@ -4359,7 +4359,7 @@
                 <w:noProof/>
                 <w:webHidden/>
               </w:rPr>
-              <w:t>41</w:t>
+              <w:t>40</w:t>
             </w:r>
             <w:r>
               <w:rPr>
@@ -6678,8 +6678,8 @@
           <w:lang w:val="en-US"/>
         </w:rPr>
       </w:pPr>
-      <w:bookmarkStart w:id="20" w:name="_Toc306269353"/>
-      <w:bookmarkStart w:id="21" w:name="_Toc320024175"/>
+      <w:bookmarkStart w:id="20" w:name="_Toc320024175"/>
+      <w:bookmarkStart w:id="21" w:name="_Toc306269353"/>
       <w:r>
         <w:rPr>
           <w:lang w:val="en-US"/>
@@ -6790,7 +6790,7 @@
           </wp:anchor>
         </w:drawing>
       </w:r>
-      <w:bookmarkEnd w:id="21"/>
+      <w:bookmarkEnd w:id="20"/>
     </w:p>
     <w:p>
       <w:pPr>
@@ -6807,7 +6807,7 @@
         <w:lastRenderedPageBreak/>
         <w:t>Control</w:t>
       </w:r>
-      <w:bookmarkEnd w:id="20"/>
+      <w:bookmarkEnd w:id="21"/>
       <w:bookmarkEnd w:id="22"/>
     </w:p>
     <w:p>
@@ -15664,6 +15664,9 @@
         <w:jc w:val="center"/>
       </w:pPr>
       <w:r>
+        <w:rPr>
+          <w:noProof/>
+        </w:rPr>
         <w:drawing>
           <wp:inline distT="0" distB="0" distL="0" distR="0">
             <wp:extent cx="4572000" cy="2743200"/>
@@ -15719,6 +15722,9 @@
         <w:jc w:val="center"/>
       </w:pPr>
       <w:r>
+        <w:rPr>
+          <w:noProof/>
+        </w:rPr>
         <w:lastRenderedPageBreak/>
         <w:drawing>
           <wp:inline distT="0" distB="0" distL="0" distR="0">
@@ -15791,6 +15797,9 @@
         <w:jc w:val="center"/>
       </w:pPr>
       <w:r>
+        <w:rPr>
+          <w:noProof/>
+        </w:rPr>
         <w:drawing>
           <wp:inline distT="0" distB="0" distL="0" distR="0">
             <wp:extent cx="4572000" cy="2743200"/>
@@ -21065,7 +21074,7 @@
                 <w:webHidden/>
                 <w:lang w:val="en-US"/>
               </w:rPr>
-              <w:t>32</w:t>
+              <w:t>42</w:t>
             </w:r>
             <w:r>
               <w:rPr>
@@ -21160,7 +21169,7 @@
                 <w:webHidden/>
                 <w:lang w:val="en-US"/>
               </w:rPr>
-              <w:t>32</w:t>
+              <w:t>42</w:t>
             </w:r>
             <w:r>
               <w:rPr>
@@ -21255,7 +21264,7 @@
                 <w:webHidden/>
                 <w:lang w:val="en-US"/>
               </w:rPr>
-              <w:t>32</w:t>
+              <w:t>42</w:t>
             </w:r>
             <w:r>
               <w:rPr>
@@ -21350,7 +21359,7 @@
                 <w:webHidden/>
                 <w:lang w:val="en-US"/>
               </w:rPr>
-              <w:t>33</w:t>
+              <w:t>43</w:t>
             </w:r>
             <w:r>
               <w:rPr>
@@ -21445,7 +21454,7 @@
                 <w:webHidden/>
                 <w:lang w:val="en-US"/>
               </w:rPr>
-              <w:t>33</w:t>
+              <w:t>43</w:t>
             </w:r>
             <w:r>
               <w:rPr>
@@ -21540,7 +21549,7 @@
                 <w:webHidden/>
                 <w:lang w:val="en-US"/>
               </w:rPr>
-              <w:t>33</w:t>
+              <w:t>43</w:t>
             </w:r>
             <w:r>
               <w:rPr>
@@ -21635,7 +21644,7 @@
                 <w:webHidden/>
                 <w:lang w:val="en-US"/>
               </w:rPr>
-              <w:t>33</w:t>
+              <w:t>43</w:t>
             </w:r>
             <w:r>
               <w:rPr>
@@ -21730,7 +21739,7 @@
                 <w:webHidden/>
                 <w:lang w:val="en-US"/>
               </w:rPr>
-              <w:t>34</w:t>
+              <w:t>44</w:t>
             </w:r>
             <w:r>
               <w:rPr>
@@ -21825,7 +21834,7 @@
                 <w:webHidden/>
                 <w:lang w:val="en-US"/>
               </w:rPr>
-              <w:t>34</w:t>
+              <w:t>44</w:t>
             </w:r>
             <w:r>
               <w:rPr>
@@ -21920,7 +21929,7 @@
                 <w:webHidden/>
                 <w:lang w:val="en-US"/>
               </w:rPr>
-              <w:t>34</w:t>
+              <w:t>44</w:t>
             </w:r>
             <w:r>
               <w:rPr>
@@ -22015,7 +22024,7 @@
                 <w:webHidden/>
                 <w:lang w:val="en-US"/>
               </w:rPr>
-              <w:t>35</w:t>
+              <w:t>45</w:t>
             </w:r>
             <w:r>
               <w:rPr>
@@ -22110,7 +22119,7 @@
                 <w:webHidden/>
                 <w:lang w:val="en-US"/>
               </w:rPr>
-              <w:t>35</w:t>
+              <w:t>45</w:t>
             </w:r>
             <w:r>
               <w:rPr>
@@ -22205,7 +22214,7 @@
                 <w:webHidden/>
                 <w:lang w:val="en-US"/>
               </w:rPr>
-              <w:t>37</w:t>
+              <w:t>47</w:t>
             </w:r>
             <w:r>
               <w:rPr>
@@ -22300,7 +22309,7 @@
                 <w:webHidden/>
                 <w:lang w:val="en-US"/>
               </w:rPr>
-              <w:t>38</w:t>
+              <w:t>48</w:t>
             </w:r>
             <w:r>
               <w:rPr>
@@ -22395,7 +22404,7 @@
                 <w:webHidden/>
                 <w:lang w:val="en-US"/>
               </w:rPr>
-              <w:t>38</w:t>
+              <w:t>48</w:t>
             </w:r>
             <w:r>
               <w:rPr>
@@ -22490,7 +22499,7 @@
                 <w:webHidden/>
                 <w:lang w:val="en-US"/>
               </w:rPr>
-              <w:t>38</w:t>
+              <w:t>48</w:t>
             </w:r>
             <w:r>
               <w:rPr>
@@ -22585,7 +22594,7 @@
                 <w:webHidden/>
                 <w:lang w:val="en-US"/>
               </w:rPr>
-              <w:t>38</w:t>
+              <w:t>48</w:t>
             </w:r>
             <w:r>
               <w:rPr>
@@ -22680,7 +22689,7 @@
                 <w:webHidden/>
                 <w:lang w:val="en-US"/>
               </w:rPr>
-              <w:t>38</w:t>
+              <w:t>48</w:t>
             </w:r>
             <w:r>
               <w:rPr>
@@ -22775,7 +22784,7 @@
                 <w:webHidden/>
                 <w:lang w:val="en-US"/>
               </w:rPr>
-              <w:t>39</w:t>
+              <w:t>49</w:t>
             </w:r>
             <w:r>
               <w:rPr>
@@ -22839,7 +22848,15 @@
                 <w:webHidden/>
                 <w:lang w:val="en-US"/>
               </w:rPr>
-              <w:t>39</w:t>
+              <w:t>4</w:t>
+            </w:r>
+            <w:r>
+              <w:rPr>
+                <w:noProof/>
+                <w:webHidden/>
+                <w:lang w:val="en-US"/>
+              </w:rPr>
+              <w:t>9</w:t>
             </w:r>
           </w:hyperlink>
         </w:p>
@@ -22889,15 +22906,13 @@
               </w:rPr>
               <w:tab/>
             </w:r>
-            <w:r>
-              <w:rPr>
-                <w:noProof/>
-                <w:webHidden/>
-                <w:lang w:val="en-US"/>
-              </w:rPr>
-              <w:t>39</w:t>
-            </w:r>
           </w:hyperlink>
+          <w:r>
+            <w:rPr>
+              <w:noProof/>
+            </w:rPr>
+            <w:t>49</w:t>
+          </w:r>
         </w:p>
         <w:p>
           <w:pPr>
@@ -22951,7 +22966,15 @@
                 <w:webHidden/>
                 <w:lang w:val="en-US"/>
               </w:rPr>
-              <w:t>39</w:t>
+              <w:t>4</w:t>
+            </w:r>
+            <w:r>
+              <w:rPr>
+                <w:noProof/>
+                <w:webHidden/>
+                <w:lang w:val="en-US"/>
+              </w:rPr>
+              <w:t>9</w:t>
             </w:r>
           </w:hyperlink>
         </w:p>
@@ -23007,7 +23030,15 @@
                 <w:webHidden/>
                 <w:lang w:val="en-US"/>
               </w:rPr>
-              <w:t>39</w:t>
+              <w:t>4</w:t>
+            </w:r>
+            <w:r>
+              <w:rPr>
+                <w:noProof/>
+                <w:webHidden/>
+                <w:lang w:val="en-US"/>
+              </w:rPr>
+              <w:t>9</w:t>
             </w:r>
           </w:hyperlink>
         </w:p>
@@ -23063,7 +23094,15 @@
                 <w:webHidden/>
                 <w:lang w:val="en-US"/>
               </w:rPr>
-              <w:t>40</w:t>
+              <w:t>5</w:t>
+            </w:r>
+            <w:r>
+              <w:rPr>
+                <w:noProof/>
+                <w:webHidden/>
+                <w:lang w:val="en-US"/>
+              </w:rPr>
+              <w:t>0</w:t>
             </w:r>
           </w:hyperlink>
         </w:p>
@@ -23119,7 +23158,15 @@
                 <w:webHidden/>
                 <w:lang w:val="en-US"/>
               </w:rPr>
-              <w:t>40</w:t>
+              <w:t>5</w:t>
+            </w:r>
+            <w:r>
+              <w:rPr>
+                <w:noProof/>
+                <w:webHidden/>
+                <w:lang w:val="en-US"/>
+              </w:rPr>
+              <w:t>0</w:t>
             </w:r>
           </w:hyperlink>
         </w:p>
@@ -23175,7 +23222,15 @@
                 <w:webHidden/>
                 <w:lang w:val="en-US"/>
               </w:rPr>
-              <w:t>40</w:t>
+              <w:t>5</w:t>
+            </w:r>
+            <w:r>
+              <w:rPr>
+                <w:noProof/>
+                <w:webHidden/>
+                <w:lang w:val="en-US"/>
+              </w:rPr>
+              <w:t>0</w:t>
             </w:r>
           </w:hyperlink>
         </w:p>
@@ -23231,7 +23286,15 @@
                 <w:webHidden/>
                 <w:lang w:val="en-US"/>
               </w:rPr>
-              <w:t>41</w:t>
+              <w:t>5</w:t>
+            </w:r>
+            <w:r>
+              <w:rPr>
+                <w:noProof/>
+                <w:webHidden/>
+                <w:lang w:val="en-US"/>
+              </w:rPr>
+              <w:t>1</w:t>
             </w:r>
           </w:hyperlink>
         </w:p>
@@ -23287,7 +23350,15 @@
                 <w:webHidden/>
                 <w:lang w:val="en-US"/>
               </w:rPr>
-              <w:t>41</w:t>
+              <w:t>5</w:t>
+            </w:r>
+            <w:r>
+              <w:rPr>
+                <w:noProof/>
+                <w:webHidden/>
+                <w:lang w:val="en-US"/>
+              </w:rPr>
+              <w:t>1</w:t>
             </w:r>
           </w:hyperlink>
         </w:p>
@@ -23343,7 +23414,15 @@
                 <w:webHidden/>
                 <w:lang w:val="en-US"/>
               </w:rPr>
-              <w:t>41</w:t>
+              <w:t>5</w:t>
+            </w:r>
+            <w:r>
+              <w:rPr>
+                <w:noProof/>
+                <w:webHidden/>
+                <w:lang w:val="en-US"/>
+              </w:rPr>
+              <w:t>1</w:t>
             </w:r>
           </w:hyperlink>
         </w:p>
@@ -23430,7 +23509,7 @@
                 <w:webHidden/>
                 <w:lang w:val="en-US"/>
               </w:rPr>
-              <w:t>41</w:t>
+              <w:t>51</w:t>
             </w:r>
             <w:r>
               <w:rPr>
@@ -23525,7 +23604,7 @@
                 <w:webHidden/>
                 <w:lang w:val="en-US"/>
               </w:rPr>
-              <w:t>41</w:t>
+              <w:t>51</w:t>
             </w:r>
             <w:r>
               <w:rPr>
@@ -27026,9 +27105,9 @@
       <w:tblLook w:val="04A0"/>
     </w:tblPr>
     <w:tblGrid>
-      <w:gridCol w:w="4139"/>
-      <w:gridCol w:w="1009"/>
-      <w:gridCol w:w="4140"/>
+      <w:gridCol w:w="4179"/>
+      <w:gridCol w:w="929"/>
+      <w:gridCol w:w="4180"/>
     </w:tblGrid>
     <w:tr>
       <w:trPr>
@@ -27080,7 +27159,7 @@
                 <w:b/>
                 <w:noProof/>
               </w:rPr>
-              <w:t>39</w:t>
+              <w:t>3</w:t>
             </w:r>
           </w:fldSimple>
         </w:p>
@@ -31948,13 +32027,13 @@
                   <c:v>4.201918</c:v>
                 </c:pt>
                 <c:pt idx="1">
-                  <c:v>1.0630710999999939</c:v>
+                  <c:v>1.0630710999999935</c:v>
                 </c:pt>
                 <c:pt idx="2">
-                  <c:v>0.2838696000000015</c:v>
+                  <c:v>0.28386960000000161</c:v>
                 </c:pt>
                 <c:pt idx="3">
-                  <c:v>0.15299750000000092</c:v>
+                  <c:v>0.15299750000000098</c:v>
                 </c:pt>
                 <c:pt idx="4">
                   <c:v>4.9843000000000033E-2</c:v>
@@ -32013,46 +32092,46 @@
                 <c:formatCode>General</c:formatCode>
                 <c:ptCount val="6"/>
                 <c:pt idx="0">
-                  <c:v>3.4600000000000265E-5</c:v>
+                  <c:v>3.4600000000000292E-5</c:v>
                 </c:pt>
                 <c:pt idx="1">
-                  <c:v>3.4000000000000278E-5</c:v>
+                  <c:v>3.4000000000000298E-5</c:v>
                 </c:pt>
                 <c:pt idx="2">
-                  <c:v>3.0700000000000211E-5</c:v>
+                  <c:v>3.0700000000000224E-5</c:v>
                 </c:pt>
                 <c:pt idx="3">
-                  <c:v>5.7700000000000583E-5</c:v>
+                  <c:v>5.7700000000000616E-5</c:v>
                 </c:pt>
                 <c:pt idx="4">
                   <c:v>3.3300000000000091E-5</c:v>
                 </c:pt>
                 <c:pt idx="5">
-                  <c:v>3.4600000000000265E-5</c:v>
+                  <c:v>3.4600000000000292E-5</c:v>
                 </c:pt>
               </c:numCache>
             </c:numRef>
           </c:val>
         </c:ser>
         <c:marker val="1"/>
-        <c:axId val="152169088"/>
-        <c:axId val="152638208"/>
+        <c:axId val="85733760"/>
+        <c:axId val="85735296"/>
       </c:lineChart>
       <c:catAx>
-        <c:axId val="152169088"/>
+        <c:axId val="85733760"/>
         <c:scaling>
           <c:orientation val="minMax"/>
         </c:scaling>
         <c:axPos val="b"/>
         <c:tickLblPos val="nextTo"/>
-        <c:crossAx val="152638208"/>
-        <c:crossesAt val="1.0000000000000086E-5"/>
+        <c:crossAx val="85735296"/>
+        <c:crossesAt val="1.0000000000000092E-5"/>
         <c:auto val="1"/>
         <c:lblAlgn val="ctr"/>
         <c:lblOffset val="100"/>
       </c:catAx>
       <c:valAx>
-        <c:axId val="152638208"/>
+        <c:axId val="85735296"/>
         <c:scaling>
           <c:logBase val="10"/>
           <c:orientation val="minMax"/>
@@ -32060,7 +32139,7 @@
         <c:axPos val="l"/>
         <c:numFmt formatCode="General" sourceLinked="1"/>
         <c:tickLblPos val="nextTo"/>
-        <c:crossAx val="152169088"/>
+        <c:crossAx val="85733760"/>
         <c:crosses val="autoZero"/>
         <c:crossBetween val="between"/>
       </c:valAx>
@@ -32132,16 +32211,16 @@
                 <c:formatCode>General</c:formatCode>
                 <c:ptCount val="6"/>
                 <c:pt idx="0">
-                  <c:v>0.76500000000000012</c:v>
+                  <c:v>0.76500000000000035</c:v>
                 </c:pt>
                 <c:pt idx="1">
                   <c:v>0.81799999999999995</c:v>
                 </c:pt>
                 <c:pt idx="2">
-                  <c:v>0.72800000000000009</c:v>
+                  <c:v>0.72800000000000031</c:v>
                 </c:pt>
                 <c:pt idx="3">
-                  <c:v>0.6110000000000001</c:v>
+                  <c:v>0.61100000000000032</c:v>
                 </c:pt>
                 <c:pt idx="4">
                   <c:v>0.57099999999999995</c:v>
@@ -32215,38 +32294,38 @@
                   <c:v>2.2890000000000001</c:v>
                 </c:pt>
                 <c:pt idx="3">
-                  <c:v>2.3509999999999995</c:v>
+                  <c:v>2.3509999999999986</c:v>
                 </c:pt>
                 <c:pt idx="4">
                   <c:v>2.0840000000000001</c:v>
                 </c:pt>
                 <c:pt idx="5">
-                  <c:v>1.7749999999999997</c:v>
+                  <c:v>1.7749999999999992</c:v>
                 </c:pt>
               </c:numCache>
             </c:numRef>
           </c:val>
         </c:ser>
         <c:marker val="1"/>
-        <c:axId val="153484288"/>
-        <c:axId val="153495040"/>
+        <c:axId val="64350848"/>
+        <c:axId val="86098304"/>
       </c:lineChart>
       <c:catAx>
-        <c:axId val="153484288"/>
+        <c:axId val="64350848"/>
         <c:scaling>
           <c:orientation val="minMax"/>
         </c:scaling>
         <c:axPos val="b"/>
         <c:numFmt formatCode="General" sourceLinked="1"/>
         <c:tickLblPos val="nextTo"/>
-        <c:crossAx val="153495040"/>
+        <c:crossAx val="86098304"/>
         <c:crosses val="autoZero"/>
         <c:auto val="1"/>
         <c:lblAlgn val="ctr"/>
         <c:lblOffset val="100"/>
       </c:catAx>
       <c:valAx>
-        <c:axId val="153495040"/>
+        <c:axId val="86098304"/>
         <c:scaling>
           <c:orientation val="minMax"/>
         </c:scaling>
@@ -32254,7 +32333,7 @@
         <c:majorGridlines/>
         <c:numFmt formatCode="General" sourceLinked="1"/>
         <c:tickLblPos val="nextTo"/>
-        <c:crossAx val="153484288"/>
+        <c:crossAx val="64350848"/>
         <c:crosses val="autoZero"/>
         <c:crossBetween val="between"/>
       </c:valAx>
@@ -32319,7 +32398,7 @@
                 <c:formatCode>General</c:formatCode>
                 <c:ptCount val="6"/>
                 <c:pt idx="0">
-                  <c:v>4.6199999999999992</c:v>
+                  <c:v>4.6199999999999974</c:v>
                 </c:pt>
                 <c:pt idx="1">
                   <c:v>4.71</c:v>
@@ -32389,7 +32468,7 @@
                   <c:v>21.16</c:v>
                 </c:pt>
                 <c:pt idx="2">
-                  <c:v>16.939999999999998</c:v>
+                  <c:v>16.939999999999991</c:v>
                 </c:pt>
                 <c:pt idx="3">
                   <c:v>24.99</c:v>
@@ -32459,7 +32538,7 @@
                   <c:v>26.03</c:v>
                 </c:pt>
                 <c:pt idx="4">
-                  <c:v>31.810000000000002</c:v>
+                  <c:v>31.810000000000009</c:v>
                 </c:pt>
                 <c:pt idx="5">
                   <c:v>57.44</c:v>
@@ -32469,25 +32548,25 @@
           </c:val>
         </c:ser>
         <c:marker val="1"/>
-        <c:axId val="153703552"/>
-        <c:axId val="153744128"/>
+        <c:axId val="86111360"/>
+        <c:axId val="86112896"/>
       </c:lineChart>
       <c:catAx>
-        <c:axId val="153703552"/>
+        <c:axId val="86111360"/>
         <c:scaling>
           <c:orientation val="minMax"/>
         </c:scaling>
         <c:axPos val="b"/>
         <c:numFmt formatCode="General" sourceLinked="1"/>
         <c:tickLblPos val="nextTo"/>
-        <c:crossAx val="153744128"/>
+        <c:crossAx val="86112896"/>
         <c:crosses val="autoZero"/>
         <c:auto val="1"/>
         <c:lblAlgn val="ctr"/>
         <c:lblOffset val="100"/>
       </c:catAx>
       <c:valAx>
-        <c:axId val="153744128"/>
+        <c:axId val="86112896"/>
         <c:scaling>
           <c:orientation val="minMax"/>
         </c:scaling>
@@ -32495,7 +32574,7 @@
         <c:majorGridlines/>
         <c:numFmt formatCode="General" sourceLinked="1"/>
         <c:tickLblPos val="nextTo"/>
-        <c:crossAx val="153703552"/>
+        <c:crossAx val="86111360"/>
         <c:crosses val="autoZero"/>
         <c:crossBetween val="between"/>
       </c:valAx>
@@ -32600,7 +32679,7 @@
                   <c:v>74.86</c:v>
                 </c:pt>
                 <c:pt idx="1">
-                  <c:v>94.910000000000011</c:v>
+                  <c:v>94.910000000000025</c:v>
                 </c:pt>
                 <c:pt idx="2">
                   <c:v>95.34</c:v>
@@ -32643,7 +32722,7 @@
                   <c:v>97.26</c:v>
                 </c:pt>
                 <c:pt idx="3">
-                  <c:v>99.490000000000009</c:v>
+                  <c:v>99.490000000000023</c:v>
                 </c:pt>
                 <c:pt idx="4">
                   <c:v>100</c:v>
@@ -32656,25 +32735,25 @@
           </c:val>
         </c:ser>
         <c:marker val="1"/>
-        <c:axId val="158241152"/>
-        <c:axId val="176686592"/>
+        <c:axId val="89406848"/>
+        <c:axId val="89408640"/>
       </c:lineChart>
       <c:catAx>
-        <c:axId val="158241152"/>
+        <c:axId val="89406848"/>
         <c:scaling>
           <c:orientation val="minMax"/>
         </c:scaling>
         <c:axPos val="b"/>
         <c:numFmt formatCode="General" sourceLinked="1"/>
         <c:tickLblPos val="nextTo"/>
-        <c:crossAx val="176686592"/>
+        <c:crossAx val="89408640"/>
         <c:crosses val="autoZero"/>
         <c:auto val="1"/>
         <c:lblAlgn val="ctr"/>
         <c:lblOffset val="100"/>
       </c:catAx>
       <c:valAx>
-        <c:axId val="176686592"/>
+        <c:axId val="89408640"/>
         <c:scaling>
           <c:orientation val="minMax"/>
         </c:scaling>
@@ -32682,7 +32761,7 @@
         <c:majorGridlines/>
         <c:numFmt formatCode="General" sourceLinked="1"/>
         <c:tickLblPos val="nextTo"/>
-        <c:crossAx val="158241152"/>
+        <c:crossAx val="89406848"/>
         <c:crosses val="autoZero"/>
         <c:crossBetween val="between"/>
       </c:valAx>
@@ -32753,7 +32832,7 @@
                   <c:v>4.3100000000000005</c:v>
                 </c:pt>
                 <c:pt idx="2">
-                  <c:v>2.8309999999999995</c:v>
+                  <c:v>2.8309999999999986</c:v>
                 </c:pt>
                 <c:pt idx="3">
                   <c:v>5.4539999999999997</c:v>
@@ -32821,7 +32900,7 @@
                 <c:formatCode>General</c:formatCode>
                 <c:ptCount val="6"/>
                 <c:pt idx="0">
-                  <c:v>32.128000000000007</c:v>
+                  <c:v>32.128000000000021</c:v>
                 </c:pt>
                 <c:pt idx="1">
                   <c:v>33.488</c:v>
@@ -32836,32 +32915,32 @@
                   <c:v>31.51</c:v>
                 </c:pt>
                 <c:pt idx="5">
-                  <c:v>33.220000000000006</c:v>
+                  <c:v>33.220000000000013</c:v>
                 </c:pt>
               </c:numCache>
             </c:numRef>
           </c:val>
         </c:ser>
         <c:marker val="1"/>
-        <c:axId val="152484096"/>
-        <c:axId val="152494080"/>
+        <c:axId val="89438080"/>
+        <c:axId val="89439616"/>
       </c:lineChart>
       <c:catAx>
-        <c:axId val="152484096"/>
+        <c:axId val="89438080"/>
         <c:scaling>
           <c:orientation val="minMax"/>
         </c:scaling>
         <c:axPos val="b"/>
         <c:numFmt formatCode="General" sourceLinked="1"/>
         <c:tickLblPos val="nextTo"/>
-        <c:crossAx val="152494080"/>
+        <c:crossAx val="89439616"/>
         <c:crosses val="autoZero"/>
         <c:auto val="1"/>
         <c:lblAlgn val="ctr"/>
         <c:lblOffset val="100"/>
       </c:catAx>
       <c:valAx>
-        <c:axId val="152494080"/>
+        <c:axId val="89439616"/>
         <c:scaling>
           <c:orientation val="minMax"/>
         </c:scaling>
@@ -32869,7 +32948,7 @@
         <c:majorGridlines/>
         <c:numFmt formatCode="General" sourceLinked="1"/>
         <c:tickLblPos val="nextTo"/>
-        <c:crossAx val="152484096"/>
+        <c:crossAx val="89438080"/>
         <c:crosses val="autoZero"/>
         <c:crossBetween val="between"/>
       </c:valAx>
@@ -32970,24 +33049,24 @@
           </c:val>
         </c:ser>
         <c:overlap val="100"/>
-        <c:axId val="152653824"/>
-        <c:axId val="152655360"/>
+        <c:axId val="89771392"/>
+        <c:axId val="89924736"/>
       </c:barChart>
       <c:catAx>
-        <c:axId val="152653824"/>
+        <c:axId val="89771392"/>
         <c:scaling>
           <c:orientation val="minMax"/>
         </c:scaling>
         <c:axPos val="b"/>
         <c:tickLblPos val="nextTo"/>
-        <c:crossAx val="152655360"/>
+        <c:crossAx val="89924736"/>
         <c:crosses val="autoZero"/>
         <c:auto val="1"/>
         <c:lblAlgn val="ctr"/>
         <c:lblOffset val="100"/>
       </c:catAx>
       <c:valAx>
-        <c:axId val="152655360"/>
+        <c:axId val="89924736"/>
         <c:scaling>
           <c:orientation val="minMax"/>
         </c:scaling>
@@ -32995,7 +33074,7 @@
         <c:majorGridlines/>
         <c:numFmt formatCode="General" sourceLinked="1"/>
         <c:tickLblPos val="nextTo"/>
-        <c:crossAx val="152653824"/>
+        <c:crossAx val="89771392"/>
         <c:crosses val="autoZero"/>
         <c:crossBetween val="between"/>
       </c:valAx>
@@ -33006,10 +33085,10 @@
         <c:manualLayout>
           <c:xMode val="edge"/>
           <c:yMode val="edge"/>
-          <c:x val="0.75393197725284355"/>
-          <c:y val="0.18480132691746867"/>
-          <c:w val="0.22940135608048998"/>
-          <c:h val="0.1674343832020998"/>
+          <c:x val="0.75393197725284378"/>
+          <c:y val="0.18480132691746876"/>
+          <c:w val="0.22940135608049006"/>
+          <c:h val="0.16743438320209991"/>
         </c:manualLayout>
       </c:layout>
     </c:legend>
@@ -33114,24 +33193,24 @@
             </c:numRef>
           </c:val>
         </c:ser>
-        <c:axId val="153429504"/>
-        <c:axId val="153431040"/>
+        <c:axId val="89941120"/>
+        <c:axId val="89942656"/>
       </c:barChart>
       <c:catAx>
-        <c:axId val="153429504"/>
+        <c:axId val="89941120"/>
         <c:scaling>
           <c:orientation val="minMax"/>
         </c:scaling>
         <c:axPos val="b"/>
         <c:tickLblPos val="nextTo"/>
-        <c:crossAx val="153431040"/>
+        <c:crossAx val="89942656"/>
         <c:crosses val="autoZero"/>
         <c:auto val="1"/>
         <c:lblAlgn val="ctr"/>
         <c:lblOffset val="100"/>
       </c:catAx>
       <c:valAx>
-        <c:axId val="153431040"/>
+        <c:axId val="89942656"/>
         <c:scaling>
           <c:orientation val="minMax"/>
         </c:scaling>
@@ -33139,7 +33218,7 @@
         <c:majorGridlines/>
         <c:numFmt formatCode="General" sourceLinked="1"/>
         <c:tickLblPos val="nextTo"/>
-        <c:crossAx val="153429504"/>
+        <c:crossAx val="89941120"/>
         <c:crosses val="autoZero"/>
         <c:crossBetween val="between"/>
       </c:valAx>
@@ -33249,25 +33328,25 @@
             </c:numRef>
           </c:val>
         </c:ser>
-        <c:axId val="153451520"/>
-        <c:axId val="153465600"/>
+        <c:axId val="89975424"/>
+        <c:axId val="92045696"/>
       </c:barChart>
       <c:catAx>
-        <c:axId val="153451520"/>
+        <c:axId val="89975424"/>
         <c:scaling>
           <c:orientation val="minMax"/>
         </c:scaling>
         <c:axPos val="b"/>
         <c:numFmt formatCode="General" sourceLinked="1"/>
         <c:tickLblPos val="nextTo"/>
-        <c:crossAx val="153465600"/>
+        <c:crossAx val="92045696"/>
         <c:crosses val="autoZero"/>
         <c:auto val="1"/>
         <c:lblAlgn val="ctr"/>
         <c:lblOffset val="100"/>
       </c:catAx>
       <c:valAx>
-        <c:axId val="153465600"/>
+        <c:axId val="92045696"/>
         <c:scaling>
           <c:orientation val="minMax"/>
         </c:scaling>
@@ -33275,7 +33354,7 @@
         <c:majorGridlines/>
         <c:numFmt formatCode="General" sourceLinked="1"/>
         <c:tickLblPos val="nextTo"/>
-        <c:crossAx val="153451520"/>
+        <c:crossAx val="89975424"/>
         <c:crosses val="autoZero"/>
         <c:crossBetween val="between"/>
       </c:valAx>
@@ -33777,7 +33856,7 @@
 </file>
 
 <file path=customXml/itemProps2.xml><?xml version="1.0" encoding="utf-8"?>
-<ds:datastoreItem xmlns:ds="http://schemas.openxmlformats.org/officeDocument/2006/customXml" ds:itemID="{1A1B6C6C-F6B4-4F3C-9C91-A5E123C63551}">
+<ds:datastoreItem xmlns:ds="http://schemas.openxmlformats.org/officeDocument/2006/customXml" ds:itemID="{458C769F-CEDB-4528-8CC8-58749F1C9BC3}">
   <ds:schemaRefs>
     <ds:schemaRef ds:uri="http://schemas.openxmlformats.org/officeDocument/2006/bibliography"/>
   </ds:schemaRefs>

</xml_diff>